<commit_message>
Ultima revision por lic
ultima version de ante proyecto
</commit_message>
<xml_diff>
--- a/anteproyecto_1.1.1.1.docx
+++ b/anteproyecto_1.1.1.1.docx
@@ -334,7 +334,7 @@
           <w:sz w:val="32"/>
           <w:szCs w:val="32"/>
         </w:rPr>
-        <w:t>19 de Agosto de 2015</w:t>
+        <w:t>20 de Agosto de 2015</w:t>
       </w:r>
       <w:r>
         <w:rPr>
@@ -1642,13 +1642,8 @@
         <w:t xml:space="preserve"> un proyecto capaz de dar solució</w:t>
       </w:r>
       <w:r>
-        <w:t xml:space="preserve">n a esta necesidad, mediante las tecnologías de open </w:t>
-      </w:r>
-      <w:proofErr w:type="spellStart"/>
-      <w:r>
-        <w:t>source</w:t>
-      </w:r>
-      <w:proofErr w:type="spellEnd"/>
+        <w:t>n a esta necesidad, mediante las tecnologías de open source</w:t>
+      </w:r>
       <w:r>
         <w:t xml:space="preserve">, que le </w:t>
       </w:r>
@@ -1997,6 +1992,9 @@
       <w:bookmarkEnd w:id="2"/>
     </w:p>
     <w:p>
+      <w:pPr>
+        <w:ind w:firstLine="708"/>
+      </w:pPr>
       <w:r>
         <w:t xml:space="preserve">Actualmente los bufetes profesionales y el Bufete Popular de la Universidad Mariano Gálvez de Guatemala; poseen un control muy débil en cuanto a la eficiencia; </w:t>
       </w:r>
@@ -2068,7 +2066,6 @@
           <w:numId w:val="1"/>
         </w:numPr>
       </w:pPr>
-      <w:proofErr w:type="spellStart"/>
       <w:r>
         <w:rPr>
           <w:b/>
@@ -2076,17 +2073,8 @@
         </w:rPr>
         <w:t>MySQL</w:t>
       </w:r>
-      <w:proofErr w:type="spellEnd"/>
-      <w:r>
-        <w:t> es un sistema de gestión de bases de datos relacional, </w:t>
-      </w:r>
-      <w:proofErr w:type="spellStart"/>
-      <w:r>
-        <w:t>multihilo</w:t>
-      </w:r>
-      <w:proofErr w:type="spellEnd"/>
-      <w:r>
-        <w:t> y multiusuario</w:t>
+      <w:r>
+        <w:t> es un sistema de gestión de bases de datos relacional, multihilo y multiusuario</w:t>
       </w:r>
       <w:r>
         <w:t>.</w:t>
@@ -2149,31 +2137,7 @@
         <w:t>JavaScript</w:t>
       </w:r>
       <w:r>
-        <w:t xml:space="preserve"> (abreviado comúnmente "JS") es un lenguaje de programación interpretado, dialecto del estándar </w:t>
-      </w:r>
-      <w:proofErr w:type="spellStart"/>
-      <w:r>
-        <w:t>ECMAScript</w:t>
-      </w:r>
-      <w:proofErr w:type="spellEnd"/>
-      <w:r>
-        <w:t>. Se define como orientado a objetos</w:t>
-      </w:r>
-      <w:proofErr w:type="gramStart"/>
-      <w:r>
-        <w:t>,3</w:t>
-      </w:r>
-      <w:proofErr w:type="gramEnd"/>
-      <w:r>
-        <w:t xml:space="preserve"> basado en prototipos, imperativo, débilmente </w:t>
-      </w:r>
-      <w:proofErr w:type="spellStart"/>
-      <w:r>
-        <w:t>tipado</w:t>
-      </w:r>
-      <w:proofErr w:type="spellEnd"/>
-      <w:r>
-        <w:t xml:space="preserve"> y dinámico. </w:t>
+        <w:t xml:space="preserve"> (abreviado comúnmente "JS") es un lenguaje de programación interpretado, dialecto del estándar ECMAScript. Se define como orientado a objetos,3 basado en prototipos, imperativo, débilmente tipado y dinámico. </w:t>
       </w:r>
       <w:r>
         <w:rPr>
@@ -2195,7 +2159,6 @@
           <w:numId w:val="1"/>
         </w:numPr>
       </w:pPr>
-      <w:proofErr w:type="spellStart"/>
       <w:r>
         <w:rPr>
           <w:b/>
@@ -2203,33 +2166,8 @@
         </w:rPr>
         <w:t>Laravel</w:t>
       </w:r>
-      <w:proofErr w:type="spellEnd"/>
-      <w:r>
-        <w:t xml:space="preserve"> es un </w:t>
-      </w:r>
-      <w:proofErr w:type="spellStart"/>
-      <w:r>
-        <w:t>framework</w:t>
-      </w:r>
-      <w:proofErr w:type="spellEnd"/>
-      <w:r>
-        <w:t xml:space="preserve"> de código abierto para desarrollar aplicaciones y servicios web con PHP 5. Su filosofía es desarrollar código PHP de forma elegante y simple, evitando el "código espagueti". Fue creado en 2011 y tiene una gran influencia de </w:t>
-      </w:r>
-      <w:proofErr w:type="spellStart"/>
-      <w:r>
-        <w:t>frameworks</w:t>
-      </w:r>
-      <w:proofErr w:type="spellEnd"/>
-      <w:r>
-        <w:t xml:space="preserve"> como Ruby </w:t>
-      </w:r>
-      <w:proofErr w:type="spellStart"/>
-      <w:r>
-        <w:t>onRails</w:t>
-      </w:r>
-      <w:proofErr w:type="spellEnd"/>
-      <w:r>
-        <w:t xml:space="preserve">, Sinatra y ASP.NET MVC. </w:t>
+      <w:r>
+        <w:t xml:space="preserve"> es un framework de código abierto para desarrollar aplicaciones y servicios web con PHP 5. Su filosofía es desarrollar código PHP de forma elegante y simple, evitando el "código espagueti". Fue creado en 2011 y tiene una gran influencia de frameworks como Ruby onRails, Sinatra y ASP.NET MVC. </w:t>
       </w:r>
       <w:r>
         <w:rPr>
@@ -2260,6 +2198,9 @@
       <w:bookmarkEnd w:id="3"/>
     </w:p>
     <w:p>
+      <w:pPr>
+        <w:ind w:firstLine="708"/>
+      </w:pPr>
       <w:r>
         <w:t xml:space="preserve">La falta de control de clientes, expedientes, procesos y eventos con fechas importantes, formados respecto a los Procesos Judiciales de cada cliente;  </w:t>
       </w:r>
@@ -2319,6 +2260,9 @@
       <w:bookmarkEnd w:id="4"/>
     </w:p>
     <w:p>
+      <w:pPr>
+        <w:ind w:firstLine="708"/>
+      </w:pPr>
       <w:r>
         <w:t xml:space="preserve">La carencia total o parcial de un control sistémico de los expedientes formados para cada cliente y su proceso judicial; de igual forma con el control de la cartera de clientes que manejan los Abogados y Notarios y el Bufete Popular de la universidad Mariano Gálvez de Guatemala; Así como la utilización de herramientas que solo </w:t>
       </w:r>
@@ -2356,6 +2300,9 @@
       <w:bookmarkEnd w:id="5"/>
     </w:p>
     <w:p>
+      <w:pPr>
+        <w:ind w:firstLine="708"/>
+      </w:pPr>
       <w:r>
         <w:t>El sistema en su versión terminada, podría ser capaz de manejar un gran volumen de datos respecto a los expedientes, eventos que maneje y la cartera de clientes, brindar  información individual o grupal de cada expediente o cliente de forma inmediata, sin verse en la necesidad de revisar cada uno de los documentos físicos.</w:t>
       </w:r>
@@ -2403,31 +2350,7 @@
         <w:t>lizará</w:t>
       </w:r>
       <w:r>
-        <w:t xml:space="preserve"> software libre para reducir los costos, siendo el manejador de base de datos </w:t>
-      </w:r>
-      <w:proofErr w:type="spellStart"/>
-      <w:r>
-        <w:t>MySQL</w:t>
-      </w:r>
-      <w:proofErr w:type="spellEnd"/>
-      <w:r>
-        <w:t xml:space="preserve">, con un servidor Apache, con lenguaje de programación PHP, JavaScript y un </w:t>
-      </w:r>
-      <w:proofErr w:type="spellStart"/>
-      <w:r>
-        <w:t>framework</w:t>
-      </w:r>
-      <w:proofErr w:type="spellEnd"/>
-      <w:r>
-        <w:t xml:space="preserve"> para PHP denominado </w:t>
-      </w:r>
-      <w:proofErr w:type="spellStart"/>
-      <w:r>
-        <w:t>Laravel</w:t>
-      </w:r>
-      <w:proofErr w:type="spellEnd"/>
-      <w:r>
-        <w:t>.</w:t>
+        <w:t xml:space="preserve"> software libre para reducir los costos, siendo el manejador de base de datos MySQL, con un servidor Apache, con lenguaje de programación PHP, JavaScript y un framework para PHP denominado Laravel.</w:t>
       </w:r>
     </w:p>
     <w:p>
@@ -2440,67 +2363,33 @@
     </w:p>
     <w:p>
       <w:pPr>
+        <w:ind w:firstLine="708"/>
+      </w:pPr>
+      <w:bookmarkStart w:id="6" w:name="_Toc427004849"/>
+      <w:r>
+        <w:t>En el departamento de peten se cuenta con abogados activos dentro de los cuales incluyo a la asesora del bufete popular de la Universidad Mariano Gálvez de Guatemala, con lo que la muestra será fijada en base a la cantidad de abogados y demás involucrados a los que se entrevistarán para el levantamiento de requerimientos funcionales.</w:t>
+      </w:r>
+    </w:p>
+    <w:p>
+      <w:pPr>
         <w:spacing w:line="276" w:lineRule="auto"/>
         <w:jc w:val="left"/>
-      </w:pPr>
-      <w:r>
-        <w:t xml:space="preserve">En el </w:t>
-      </w:r>
-      <w:r>
-        <w:t>departamento de peten</w:t>
-      </w:r>
-      <w:r>
-        <w:t xml:space="preserve"> se cuenta con </w:t>
-      </w:r>
-      <w:r>
-        <w:t xml:space="preserve">xx abogados activos, incluyo a la asesora del bufete popular de </w:t>
-      </w:r>
-      <w:r>
         <w:rPr>
+          <w:b/>
+          <w:sz w:val="28"/>
           <w:u w:val="single"/>
         </w:rPr>
-        <w:t>la</w:t>
-      </w:r>
-      <w:r>
-        <w:t xml:space="preserve"> U</w:t>
-      </w:r>
-      <w:r>
-        <w:t xml:space="preserve">niversidad </w:t>
-      </w:r>
-      <w:r>
-        <w:t>M</w:t>
-      </w:r>
-      <w:r>
-        <w:t xml:space="preserve">ariano </w:t>
-      </w:r>
-      <w:r>
-        <w:t>Gálvez</w:t>
-      </w:r>
-      <w:r>
-        <w:t xml:space="preserve"> de Guatemala, con lo que la muestra </w:t>
-      </w:r>
-      <w:r>
-        <w:t xml:space="preserve">será fijada </w:t>
-      </w:r>
-      <w:r>
-        <w:t>en base a la cantidad de ab</w:t>
-      </w:r>
-      <w:r>
-        <w:t>ogados y demás involucrados a los que se entrevistará</w:t>
-      </w:r>
-      <w:r>
-        <w:t>n</w:t>
-      </w:r>
-      <w:r>
-        <w:t>.</w:t>
+      </w:pPr>
+      <w:r>
+        <w:br w:type="page"/>
       </w:r>
     </w:p>
     <w:p>
       <w:pPr>
         <w:pStyle w:val="Ttulo1"/>
       </w:pPr>
-      <w:bookmarkStart w:id="6" w:name="_Toc427004849"/>
-      <w:r>
+      <w:r>
+        <w:lastRenderedPageBreak/>
         <w:t>Hipótesis</w:t>
       </w:r>
       <w:bookmarkEnd w:id="6"/>
@@ -2510,14 +2399,14 @@
         <w:ind w:firstLine="708"/>
       </w:pPr>
       <w:r>
-        <w:t xml:space="preserve">Los despachos de abogados, notarios y bufete popular de la Universidad Mariano Gálvez de Guatemala, no cuentan con un sistema digital completo, basado </w:t>
-      </w:r>
-      <w:r>
-        <w:lastRenderedPageBreak/>
-        <w:t>en la legislación Guatemalteca, capaz de llevar los controles de expedientes formados por cada proceso judicial, ni de la cartera de clientes.</w:t>
+        <w:t>Los despachos de abogados, notarios y bufete popular de la Universidad Mariano Gálvez de Guatemala, no cuentan con un sistema digital completo, basado en la legislación Guatemalteca, capaz de llevar los controles de expedientes formados por cada proceso judicial, ni de la cartera de clientes.</w:t>
       </w:r>
     </w:p>
-    <w:p/>
+    <w:p>
+      <w:r>
+        <w:t>Con un sistema informático adecuado se optimizarán sus procesos y llegaran a obtener resultados eficientes en sus labores.</w:t>
+      </w:r>
+    </w:p>
     <w:p/>
     <w:p>
       <w:pPr>
@@ -2530,6 +2419,9 @@
       <w:bookmarkEnd w:id="7"/>
     </w:p>
     <w:p>
+      <w:pPr>
+        <w:ind w:firstLine="708"/>
+      </w:pPr>
       <w:r>
         <w:t xml:space="preserve">La presente documentación será de un </w:t>
       </w:r>
@@ -2574,7 +2466,34 @@
         </w:numPr>
       </w:pPr>
       <w:r>
-        <w:t>Conocimientos esenciales de diseño de sistemas, así como la correcta gestión de proyectos en conjunto tecnológicos.</w:t>
+        <w:t>D</w:t>
+      </w:r>
+      <w:r>
+        <w:t>iseño de</w:t>
+      </w:r>
+      <w:r>
+        <w:t>l sistema</w:t>
+      </w:r>
+      <w:r>
+        <w:t xml:space="preserve"> </w:t>
+      </w:r>
+      <w:r>
+        <w:t xml:space="preserve">Informático, </w:t>
+      </w:r>
+      <w:r>
+        <w:t>así como la correcta gestión de</w:t>
+      </w:r>
+      <w:r>
+        <w:t>l</w:t>
+      </w:r>
+      <w:r>
+        <w:t xml:space="preserve"> proyecto en conjunto</w:t>
+      </w:r>
+      <w:r>
+        <w:t xml:space="preserve"> de la tecnología</w:t>
+      </w:r>
+      <w:r>
+        <w:t>.</w:t>
       </w:r>
     </w:p>
     <w:p>
@@ -2582,12 +2501,7 @@
         <w:pStyle w:val="Ttulo2"/>
       </w:pPr>
       <w:r>
-        <w:t>Variables depen</w:t>
-      </w:r>
-      <w:bookmarkStart w:id="8" w:name="_GoBack"/>
-      <w:bookmarkEnd w:id="8"/>
-      <w:r>
-        <w:t>dientes</w:t>
+        <w:t>Variables dependientes</w:t>
       </w:r>
     </w:p>
     <w:p>
@@ -2599,7 +2513,19 @@
         </w:numPr>
       </w:pPr>
       <w:r>
-        <w:t xml:space="preserve">Estructura organizacional un bufete profesional procurador </w:t>
+        <w:t>E</w:t>
+      </w:r>
+      <w:r>
+        <w:t>structur</w:t>
+      </w:r>
+      <w:r>
+        <w:t xml:space="preserve">a organizacional de un bufete profesional de </w:t>
+      </w:r>
+      <w:r>
+        <w:t>abogados</w:t>
+      </w:r>
+      <w:r>
+        <w:t>.</w:t>
       </w:r>
     </w:p>
     <w:p>
@@ -2611,21 +2537,24 @@
         </w:numPr>
       </w:pPr>
       <w:r>
-        <w:t xml:space="preserve">Estructura </w:t>
-      </w:r>
-      <w:proofErr w:type="spellStart"/>
-      <w:r>
-        <w:t>organizacoinal</w:t>
-      </w:r>
-      <w:proofErr w:type="spellEnd"/>
-      <w:r>
-        <w:t xml:space="preserve"> del bufete popular con alumnos asesor </w:t>
-      </w:r>
-      <w:proofErr w:type="spellStart"/>
-      <w:r>
-        <w:t>secrearios</w:t>
-      </w:r>
-      <w:proofErr w:type="spellEnd"/>
+        <w:t xml:space="preserve">Requerimientos </w:t>
+      </w:r>
+      <w:bookmarkStart w:id="8" w:name="_GoBack"/>
+      <w:bookmarkEnd w:id="8"/>
+      <w:r>
+        <w:t>adecuados</w:t>
+      </w:r>
+      <w:r>
+        <w:t xml:space="preserve"> para un sistema informático que sea capaz de </w:t>
+      </w:r>
+      <w:r>
+        <w:t>satisfacer la necesidad de controlar su información.</w:t>
+      </w:r>
+    </w:p>
+    <w:p>
+      <w:pPr>
+        <w:pStyle w:val="Prrafodelista"/>
+      </w:pPr>
     </w:p>
     <w:p>
       <w:pPr>
@@ -2662,7 +2591,7 @@
     </w:p>
     <w:p>
       <w:pPr>
-        <w:ind w:left="705"/>
+        <w:ind w:firstLine="708"/>
       </w:pPr>
       <w:r>
         <w:t>Beneficiar a los usuarios, encargados y clientes que se encuentran entorno al sistema que con el desarrollo e implementación de una herramienta eficiente y eficaz podrá ser de gran apoyo en los</w:t>
@@ -16592,16 +16521,7 @@
                 <w:color w:val="000000"/>
                 <w:lang w:val="es-ES" w:eastAsia="es-ES"/>
               </w:rPr>
-              <w:t xml:space="preserve">Diseño </w:t>
-            </w:r>
-            <w:proofErr w:type="spellStart"/>
-            <w:r>
-              <w:rPr>
-                <w:rFonts w:eastAsia="Times New Roman"/>
-                <w:color w:val="000000"/>
-                <w:lang w:val="es-ES" w:eastAsia="es-ES"/>
-              </w:rPr>
-              <w:t>de</w:t>
+              <w:t>Diseño de</w:t>
             </w:r>
             <w:r>
               <w:rPr>
@@ -16611,7 +16531,6 @@
               </w:rPr>
               <w:t>Presentación</w:t>
             </w:r>
-            <w:proofErr w:type="spellEnd"/>
           </w:p>
         </w:tc>
         <w:tc>
@@ -30838,21 +30757,12 @@
           <w:color w:val="000000" w:themeColor="text1"/>
         </w:rPr>
       </w:pPr>
-      <w:proofErr w:type="spellStart"/>
       <w:r>
         <w:rPr>
           <w:color w:val="000000" w:themeColor="text1"/>
           <w:shd w:val="clear" w:color="auto" w:fill="FFFFFF"/>
         </w:rPr>
-        <w:t>MySQL</w:t>
-      </w:r>
-      <w:proofErr w:type="spellEnd"/>
-      <w:r>
-        <w:rPr>
-          <w:color w:val="000000" w:themeColor="text1"/>
-          <w:shd w:val="clear" w:color="auto" w:fill="FFFFFF"/>
-        </w:rPr>
-        <w:t>.</w:t>
+        <w:t>MySQL.</w:t>
       </w:r>
       <w:r>
         <w:rPr>
@@ -31073,7 +30983,6 @@
           <w:color w:val="000000" w:themeColor="text1"/>
         </w:rPr>
       </w:pPr>
-      <w:proofErr w:type="spellStart"/>
       <w:r>
         <w:rPr>
           <w:color w:val="000000" w:themeColor="text1"/>
@@ -31081,7 +30990,6 @@
         </w:rPr>
         <w:t>Laravel</w:t>
       </w:r>
-      <w:proofErr w:type="spellEnd"/>
       <w:r>
         <w:rPr>
           <w:color w:val="000000" w:themeColor="text1"/>
@@ -34803,7 +34711,7 @@
 </file>
 
 <file path=customXml/itemProps1.xml><?xml version="1.0" encoding="utf-8"?>
-<ds:datastoreItem xmlns:ds="http://schemas.openxmlformats.org/officeDocument/2006/customXml" ds:itemID="{6E4F3B64-A72E-4557-9BA0-7343E2DE14C2}">
+<ds:datastoreItem xmlns:ds="http://schemas.openxmlformats.org/officeDocument/2006/customXml" ds:itemID="{DBC799F9-EF89-4BBD-80D0-3FD02B1A84F5}">
   <ds:schemaRefs>
     <ds:schemaRef ds:uri="http://schemas.openxmlformats.org/officeDocument/2006/bibliography"/>
   </ds:schemaRefs>

</xml_diff>